<commit_message>
Changed how admin screen functions
</commit_message>
<xml_diff>
--- a/current-edits.docx
+++ b/current-edits.docx
@@ -121,9 +121,7 @@
         <w:pStyle w:val="style24"/>
       </w:pPr>
       <w:r>
-        <w:rPr>
-          <w:b/>
-        </w:rPr>
+        <w:rPr/>
       </w:r>
     </w:p>
     <w:p>
@@ -180,6 +178,7 @@
         </w:numPr>
         <w:tabs>
           <w:tab w:leader="none" w:pos="1440" w:val="left"/>
+          <w:tab w:leader="none" w:pos="2160" w:val="left"/>
         </w:tabs>
         <w:suppressAutoHyphens w:val="true"/>
         <w:spacing w:after="0" w:before="0" w:line="100" w:lineRule="atLeast"/>
@@ -197,6 +196,7 @@
         <w:tabs>
           <w:tab w:leader="none" w:pos="1440" w:val="left"/>
           <w:tab w:leader="none" w:pos="2160" w:val="left"/>
+          <w:tab w:leader="none" w:pos="2880" w:val="left"/>
         </w:tabs>
         <w:suppressAutoHyphens w:val="true"/>
         <w:spacing w:after="0" w:before="0" w:line="100" w:lineRule="atLeast"/>
@@ -215,6 +215,7 @@
         <w:tabs>
           <w:tab w:leader="none" w:pos="1440" w:val="left"/>
           <w:tab w:leader="none" w:pos="2160" w:val="left"/>
+          <w:tab w:leader="none" w:pos="2880" w:val="left"/>
         </w:tabs>
         <w:suppressAutoHyphens w:val="true"/>
         <w:spacing w:after="0" w:before="0" w:line="100" w:lineRule="atLeast"/>
@@ -233,6 +234,7 @@
         <w:tabs>
           <w:tab w:leader="none" w:pos="1440" w:val="left"/>
           <w:tab w:leader="none" w:pos="2160" w:val="left"/>
+          <w:tab w:leader="none" w:pos="2880" w:val="left"/>
         </w:tabs>
         <w:suppressAutoHyphens w:val="true"/>
         <w:spacing w:after="0" w:before="0" w:line="100" w:lineRule="atLeast"/>
@@ -254,6 +256,7 @@
         </w:numPr>
         <w:tabs>
           <w:tab w:leader="none" w:pos="1440" w:val="left"/>
+          <w:tab w:leader="none" w:pos="2160" w:val="left"/>
         </w:tabs>
         <w:suppressAutoHyphens w:val="true"/>
         <w:spacing w:after="0" w:before="0" w:line="100" w:lineRule="atLeast"/>
@@ -300,6 +303,7 @@
         </w:numPr>
         <w:tabs>
           <w:tab w:leader="none" w:pos="1440" w:val="left"/>
+          <w:tab w:leader="none" w:pos="2160" w:val="left"/>
         </w:tabs>
         <w:suppressAutoHyphens w:val="true"/>
         <w:spacing w:after="0" w:before="0" w:line="100" w:lineRule="atLeast"/>
@@ -408,6 +412,7 @@
         </w:numPr>
         <w:tabs>
           <w:tab w:leader="none" w:pos="1440" w:val="left"/>
+          <w:tab w:leader="none" w:pos="2160" w:val="left"/>
         </w:tabs>
         <w:suppressAutoHyphens w:val="true"/>
         <w:spacing w:after="0" w:before="0" w:line="100" w:lineRule="atLeast"/>
@@ -520,6 +525,7 @@
         </w:numPr>
         <w:tabs>
           <w:tab w:leader="none" w:pos="1440" w:val="left"/>
+          <w:tab w:leader="none" w:pos="2160" w:val="left"/>
         </w:tabs>
         <w:suppressAutoHyphens w:val="true"/>
         <w:spacing w:after="0" w:before="0" w:line="100" w:lineRule="atLeast"/>
@@ -690,6 +696,17 @@
     </w:p>
     <w:p>
       <w:pPr>
+        <w:pStyle w:val="style0"/>
+      </w:pPr>
+      <w:r>
+        <w:rPr>
+          <w:shd w:fill="FFFF00" w:val="clear"/>
+        </w:rPr>
+        <w:t>See my comments about issues 13 and 14</w:t>
+      </w:r>
+    </w:p>
+    <w:p>
+      <w:pPr>
         <w:pStyle w:val="style24"/>
       </w:pPr>
       <w:r>
@@ -711,7 +728,13 @@
       </w:pPr>
       <w:r>
         <w:rPr/>
-        <w:t xml:space="preserve">The first time I opened this, the audio “Welcome to Fun-Time Phonics…” didn’t play until the Splash screen had been up for several seconds.  </w:t>
+        <w:t xml:space="preserve">The first time I opened this, the audio “Welcome to Fun-Time Phonics…” didn’t play until the Splash screen had been up for several seconds. </w:t>
+      </w:r>
+      <w:r>
+        <w:rPr>
+          <w:shd w:fill="FFFF00" w:val="clear"/>
+        </w:rPr>
+        <w:t>The sound file is loaded then played, so that delay is the file loading.</w:t>
       </w:r>
     </w:p>
     <w:p>
@@ -724,7 +747,13 @@
       </w:pPr>
       <w:r>
         <w:rPr/>
-        <w:t>All arrows (Splash screen, login page, and lessons/activities) have a rough/shaky looking black outline.  Is it possible to correct this?</w:t>
+        <w:t xml:space="preserve">All arrows (Splash screen, login page, and lessons/activities) have a rough/shaky looking black outline.  Is it possible to correct this? </w:t>
+      </w:r>
+      <w:r>
+        <w:rPr>
+          <w:shd w:fill="FFFF00" w:val="clear"/>
+        </w:rPr>
+        <w:t>Yes, but I am not skilled enough with photoshop/gimp to do this myself.</w:t>
       </w:r>
     </w:p>
     <w:p>
@@ -905,7 +934,7 @@
       </w:pPr>
       <w:r>
         <w:rPr/>
-        <w:t>When I first opened this screen, the arrow said “Back,” although I had not yet begun any of the activities (and I did clear cookies before opening).  It should say “Play Lessons 1-7.”</w:t>
+        <w:t xml:space="preserve">When I first opened this screen, the arrow said “Back,” although I had not yet begun any of the activities (and I did clear cookies before opening).  It should say “Play Lessons 1-7.” </w:t>
       </w:r>
     </w:p>
     <w:p>
@@ -916,7 +945,7 @@
         <w:rPr/>
         <w:drawing>
           <wp:inline distB="0" distL="0" distR="0" distT="0">
-            <wp:extent cx="1164590" cy="742950"/>
+            <wp:extent cx="1163955" cy="742950"/>
             <wp:effectExtent b="0" l="0" r="0" t="0"/>
             <wp:docPr descr="A description..." id="1" name="Picture"/>
             <wp:cNvGraphicFramePr>
@@ -941,7 +970,7 @@
                   <pic:spPr bwMode="auto">
                     <a:xfrm>
                       <a:off x="0" y="0"/>
-                      <a:ext cx="1164590" cy="742950"/>
+                      <a:ext cx="1163955" cy="742950"/>
                     </a:xfrm>
                     <a:prstGeom prst="rect">
                       <a:avLst/>
@@ -1144,6 +1173,25 @@
     <w:p>
       <w:pPr>
         <w:pStyle w:val="style24"/>
+      </w:pPr>
+      <w:r>
+        <w:rPr>
+          <w:shd w:fill="FFFF00" w:val="clear"/>
+        </w:rPr>
+        <w:t>For both of these lessons, /t/ is the lesson. Lesson 1 is the lesson for /t/. Adding a button would be redundant because the Beginning Sounds and Ending Sounds buttons both link to the lessons for /t/. I think if we're going to add the /t/ button, we should remove lesson 1 and 2 altogether, get rid of this concept of “sublessons” and re-number the lessons so that 1-7 are all beginning sounds lessons for these letters and 8-14 are all ending sound lessons. Doing so would also remove a lot of the complications and edge cases that are popping up from having “sublessons”.</w:t>
+      </w:r>
+    </w:p>
+    <w:p>
+      <w:pPr>
+        <w:pStyle w:val="style24"/>
+      </w:pPr>
+      <w:r>
+        <w:rPr/>
+      </w:r>
+    </w:p>
+    <w:p>
+      <w:pPr>
+        <w:pStyle w:val="style24"/>
         <w:numPr>
           <w:ilvl w:val="0"/>
           <w:numId w:val="1"/>
@@ -1152,6 +1200,12 @@
       <w:r>
         <w:rPr/>
         <w:t xml:space="preserve">This should say “Beginning and Ending Sounds.”  </w:t>
+      </w:r>
+      <w:r>
+        <w:rPr>
+          <w:shd w:fill="FFFF00" w:val="clear"/>
+        </w:rPr>
+        <w:t>Fixed</w:t>
       </w:r>
     </w:p>
     <w:p>
@@ -1241,7 +1295,13 @@
       </w:pPr>
       <w:r>
         <w:rPr/>
-        <w:t>All boxes:  Can the line be lowered slightly so it doesn’t touch any of the letters?</w:t>
+        <w:t xml:space="preserve">All boxes:  Can the line be lowered slightly so it doesn’t touch any of the letters? </w:t>
+      </w:r>
+      <w:r>
+        <w:rPr>
+          <w:shd w:fill="FFFF00" w:val="clear"/>
+        </w:rPr>
+        <w:t>No</w:t>
       </w:r>
     </w:p>
     <w:p>
@@ -1371,7 +1431,13 @@
       </w:pPr>
       <w:r>
         <w:rPr/>
-        <w:t>These lesson descriptions aren’t underlined like the rest of the lesson descriptions.  Should they be?</w:t>
+        <w:t xml:space="preserve">These lesson descriptions aren’t underlined like the rest of the lesson descriptions.  Should they be? </w:t>
+      </w:r>
+      <w:r>
+        <w:rPr>
+          <w:shd w:fill="FFFF00" w:val="clear"/>
+        </w:rPr>
+        <w:t>Fixed</w:t>
       </w:r>
     </w:p>
     <w:p>
@@ -1708,20 +1774,32 @@
       </w:pPr>
       <w:r>
         <w:rPr/>
-        <w:t>There was no audio for Lesson 6 (Say the Word).</w:t>
-      </w:r>
-    </w:p>
-    <w:p>
-      <w:pPr>
-        <w:pStyle w:val="style24"/>
-        <w:numPr>
-          <w:ilvl w:val="0"/>
-          <w:numId w:val="1"/>
-        </w:numPr>
-      </w:pPr>
-      <w:r>
-        <w:rPr/>
-        <w:t>Lesson 7 was a blank screen.</w:t>
+        <w:t xml:space="preserve">There was no audio for Lesson 6 (Say the Word). </w:t>
+      </w:r>
+      <w:r>
+        <w:rPr>
+          <w:shd w:fill="FFFF00" w:val="clear"/>
+        </w:rPr>
+        <w:t>This audio hasn't been added yet</w:t>
+      </w:r>
+    </w:p>
+    <w:p>
+      <w:pPr>
+        <w:pStyle w:val="style24"/>
+        <w:numPr>
+          <w:ilvl w:val="0"/>
+          <w:numId w:val="1"/>
+        </w:numPr>
+      </w:pPr>
+      <w:r>
+        <w:rPr/>
+        <w:t xml:space="preserve">Lesson 7 was a blank screen. </w:t>
+      </w:r>
+      <w:r>
+        <w:rPr>
+          <w:shd w:fill="FFFF00" w:val="clear"/>
+        </w:rPr>
+        <w:t>This lesson isn't implemented yet</w:t>
       </w:r>
     </w:p>
     <w:sectPr>
@@ -1731,7 +1809,7 @@
       <w:pgNumType w:fmt="decimal"/>
       <w:formProt w:val="false"/>
       <w:textDirection w:val="lrTb"/>
-      <w:docGrid w:charSpace="4096" w:linePitch="360" w:type="default"/>
+      <w:docGrid w:charSpace="8192" w:linePitch="360" w:type="default"/>
     </w:sectPr>
   </w:body>
 </w:document>
@@ -1965,7 +2043,7 @@
     </w:pPr>
     <w:rPr>
       <w:rFonts w:ascii="Calibri" w:cs="" w:eastAsia="Droid Sans" w:hAnsi="Calibri"/>
-      <w:color w:val="auto"/>
+      <w:color w:val="00000A"/>
       <w:sz w:val="22"/>
       <w:szCs w:val="22"/>
       <w:lang w:bidi="ar-SA" w:eastAsia="en-US" w:val="en-US"/>
@@ -2079,7 +2157,7 @@
     </w:pPr>
     <w:rPr>
       <w:rFonts w:ascii="Calibri" w:cs="" w:eastAsia="Droid Sans" w:hAnsi="Calibri"/>
-      <w:color w:val="auto"/>
+      <w:color w:val="00000A"/>
       <w:sz w:val="22"/>
       <w:szCs w:val="22"/>
       <w:lang w:bidi="ar-SA" w:eastAsia="en-US" w:val="en-US"/>

</xml_diff>

<commit_message>
Finished edits on admin screen (for now) and removed all tabs and replaced with spaces
</commit_message>
<xml_diff>
--- a/current-edits.docx
+++ b/current-edits.docx
@@ -158,7 +158,21 @@
           <w:b/>
           <w:color w:val="12AE46"/>
         </w:rPr>
-        <w:t xml:space="preserve">**** Jimmy, I disagree, but we can discuss.  </w:t>
+        <w:t>**** Jimmy, I disagree, but we can discuss.</w:t>
+      </w:r>
+    </w:p>
+    <w:p>
+      <w:pPr>
+        <w:pStyle w:val="style24"/>
+      </w:pPr>
+      <w:r>
+        <w:rPr>
+          <w:b w:val="false"/>
+          <w:bCs w:val="false"/>
+          <w:color w:val="000000"/>
+          <w:shd w:fill="FFFF00" w:val="clear"/>
+        </w:rPr>
+        <w:t>Done</w:t>
       </w:r>
     </w:p>
     <w:p>
@@ -176,23 +190,6 @@
           <w:ilvl w:val="0"/>
           <w:numId w:val="1"/>
         </w:numPr>
-        <w:tabs>
-          <w:tab w:leader="none" w:pos="1440" w:val="left"/>
-          <w:tab w:leader="none" w:pos="2160" w:val="left"/>
-        </w:tabs>
-        <w:suppressAutoHyphens w:val="true"/>
-        <w:spacing w:after="0" w:before="0" w:line="100" w:lineRule="atLeast"/>
-      </w:pPr>
-      <w:r>
-        <w:rPr>
-          <w:rFonts w:cs="Times New Roman" w:eastAsia="Times New Roman"/>
-        </w:rPr>
-        <w:t>We will always use one of three different sets of text on the Admin/Score page green arrow.</w:t>
-      </w:r>
-    </w:p>
-    <w:p>
-      <w:pPr>
-        <w:pStyle w:val="style0"/>
         <w:tabs>
           <w:tab w:leader="none" w:pos="1440" w:val="left"/>
           <w:tab w:leader="none" w:pos="2160" w:val="left"/>
@@ -200,13 +197,12 @@
         </w:tabs>
         <w:suppressAutoHyphens w:val="true"/>
         <w:spacing w:after="0" w:before="0" w:line="100" w:lineRule="atLeast"/>
-        <w:ind w:hanging="0" w:left="720" w:right="0"/>
       </w:pPr>
       <w:r>
         <w:rPr>
           <w:rFonts w:cs="Times New Roman" w:eastAsia="Times New Roman"/>
         </w:rPr>
-        <w:t>Return to Lesson X</w:t>
+        <w:t>We will always use one of three different sets of text on the Admin/Score page green arrow.</w:t>
       </w:r>
     </w:p>
     <w:p>
@@ -216,6 +212,7 @@
           <w:tab w:leader="none" w:pos="1440" w:val="left"/>
           <w:tab w:leader="none" w:pos="2160" w:val="left"/>
           <w:tab w:leader="none" w:pos="2880" w:val="left"/>
+          <w:tab w:leader="none" w:pos="3600" w:val="left"/>
         </w:tabs>
         <w:suppressAutoHyphens w:val="true"/>
         <w:spacing w:after="0" w:before="0" w:line="100" w:lineRule="atLeast"/>
@@ -225,7 +222,7 @@
         <w:rPr>
           <w:rFonts w:cs="Times New Roman" w:eastAsia="Times New Roman"/>
         </w:rPr>
-        <w:t>Play Lesson X</w:t>
+        <w:t>Return to Lesson X</w:t>
       </w:r>
     </w:p>
     <w:p>
@@ -235,6 +232,7 @@
           <w:tab w:leader="none" w:pos="1440" w:val="left"/>
           <w:tab w:leader="none" w:pos="2160" w:val="left"/>
           <w:tab w:leader="none" w:pos="2880" w:val="left"/>
+          <w:tab w:leader="none" w:pos="3600" w:val="left"/>
         </w:tabs>
         <w:suppressAutoHyphens w:val="true"/>
         <w:spacing w:after="0" w:before="0" w:line="100" w:lineRule="atLeast"/>
@@ -244,42 +242,63 @@
         <w:rPr>
           <w:rFonts w:cs="Times New Roman" w:eastAsia="Times New Roman"/>
         </w:rPr>
-        <w:t>Replay Lesson X</w:t>
-      </w:r>
-    </w:p>
-    <w:p>
-      <w:pPr>
-        <w:pStyle w:val="style25"/>
-        <w:numPr>
-          <w:ilvl w:val="0"/>
-          <w:numId w:val="1"/>
-        </w:numPr>
+        <w:t>Play Lesson X</w:t>
+      </w:r>
+    </w:p>
+    <w:p>
+      <w:pPr>
+        <w:pStyle w:val="style0"/>
         <w:tabs>
           <w:tab w:leader="none" w:pos="1440" w:val="left"/>
           <w:tab w:leader="none" w:pos="2160" w:val="left"/>
+          <w:tab w:leader="none" w:pos="2880" w:val="left"/>
+          <w:tab w:leader="none" w:pos="3600" w:val="left"/>
         </w:tabs>
         <w:suppressAutoHyphens w:val="true"/>
         <w:spacing w:after="0" w:before="0" w:line="100" w:lineRule="atLeast"/>
-      </w:pPr>
-      <w:r>
-        <w:rPr>
-          <w:rFonts w:cs="Arial" w:eastAsia="Times New Roman"/>
-          <w:shd w:fill="FFFF00" w:val="clear"/>
-        </w:rPr>
-        <w:t>I'm not sure where this text should be. There is no difference between playing a lesson and replaying a lesson.</w:t>
-      </w:r>
-    </w:p>
-    <w:p>
-      <w:pPr>
-        <w:pStyle w:val="style0"/>
-        <w:tabs>
-          <w:tab w:leader="none" w:pos="720" w:val="left"/>
+        <w:ind w:hanging="0" w:left="720" w:right="0"/>
+      </w:pPr>
+      <w:r>
+        <w:rPr>
+          <w:rFonts w:cs="Times New Roman" w:eastAsia="Times New Roman"/>
+        </w:rPr>
+        <w:t>Replay Lesson X</w:t>
+      </w:r>
+    </w:p>
+    <w:p>
+      <w:pPr>
+        <w:pStyle w:val="style25"/>
+        <w:numPr>
+          <w:ilvl w:val="0"/>
+          <w:numId w:val="1"/>
+        </w:numPr>
+        <w:tabs>
+          <w:tab w:leader="none" w:pos="1440" w:val="left"/>
+          <w:tab w:leader="none" w:pos="2160" w:val="left"/>
+          <w:tab w:leader="none" w:pos="2880" w:val="left"/>
         </w:tabs>
         <w:suppressAutoHyphens w:val="true"/>
         <w:spacing w:after="0" w:before="0" w:line="100" w:lineRule="atLeast"/>
       </w:pPr>
       <w:r>
         <w:rPr>
+          <w:rFonts w:cs="Arial" w:eastAsia="Times New Roman"/>
+          <w:shd w:fill="FFFF00" w:val="clear"/>
+        </w:rPr>
+        <w:t>I'm not sure where this text should be. There is no difference between playing a lesson and replaying a lesson.</w:t>
+      </w:r>
+    </w:p>
+    <w:p>
+      <w:pPr>
+        <w:pStyle w:val="style0"/>
+        <w:tabs>
+          <w:tab w:leader="none" w:pos="720" w:val="left"/>
+        </w:tabs>
+        <w:suppressAutoHyphens w:val="true"/>
+        <w:spacing w:after="0" w:before="0" w:line="100" w:lineRule="atLeast"/>
+      </w:pPr>
+      <w:r>
+        <w:rPr>
           <w:rFonts w:eastAsia="Droid Sans"/>
           <w:color w:val="0070C0"/>
         </w:rPr>
@@ -288,6 +307,24 @@
     </w:p>
     <w:p>
       <w:pPr>
+        <w:pStyle w:val="style0"/>
+        <w:tabs>
+          <w:tab w:leader="none" w:pos="720" w:val="left"/>
+        </w:tabs>
+        <w:suppressAutoHyphens w:val="true"/>
+        <w:spacing w:after="0" w:before="0" w:line="100" w:lineRule="atLeast"/>
+      </w:pPr>
+      <w:r>
+        <w:rPr>
+          <w:rFonts w:eastAsia="Droid Sans"/>
+          <w:color w:val="000000"/>
+          <w:shd w:fill="FFFF00" w:val="clear"/>
+        </w:rPr>
+        <w:t>The arrow now says “Replay” if the user has completed the lesson at least once.</w:t>
+      </w:r>
+    </w:p>
+    <w:p>
+      <w:pPr>
         <w:pStyle w:val="style24"/>
       </w:pPr>
       <w:r>
@@ -304,6 +341,7 @@
         <w:tabs>
           <w:tab w:leader="none" w:pos="1440" w:val="left"/>
           <w:tab w:leader="none" w:pos="2160" w:val="left"/>
+          <w:tab w:leader="none" w:pos="2880" w:val="left"/>
         </w:tabs>
         <w:suppressAutoHyphens w:val="true"/>
         <w:spacing w:after="0" w:before="0" w:line="100" w:lineRule="atLeast"/>
@@ -389,6 +427,25 @@
     </w:p>
     <w:p>
       <w:pPr>
+        <w:pStyle w:val="style0"/>
+        <w:tabs>
+          <w:tab w:leader="none" w:pos="720" w:val="left"/>
+        </w:tabs>
+        <w:suppressAutoHyphens w:val="true"/>
+        <w:spacing w:after="0" w:before="0" w:line="100" w:lineRule="atLeast"/>
+      </w:pPr>
+      <w:r>
+        <w:rPr>
+          <w:b w:val="false"/>
+          <w:bCs w:val="false"/>
+          <w:color w:val="000000"/>
+          <w:shd w:fill="FFFF00" w:val="clear"/>
+        </w:rPr>
+        <w:t>I was able to add the functionality needed to return the user to the activity feedback screen after-all</w:t>
+      </w:r>
+    </w:p>
+    <w:p>
+      <w:pPr>
         <w:pStyle w:val="style24"/>
       </w:pPr>
       <w:r>
@@ -413,6 +470,7 @@
         <w:tabs>
           <w:tab w:leader="none" w:pos="1440" w:val="left"/>
           <w:tab w:leader="none" w:pos="2160" w:val="left"/>
+          <w:tab w:leader="none" w:pos="2880" w:val="left"/>
         </w:tabs>
         <w:suppressAutoHyphens w:val="true"/>
         <w:spacing w:after="0" w:before="0" w:line="100" w:lineRule="atLeast"/>
@@ -460,7 +518,13 @@
       </w:pPr>
       <w:r>
         <w:rPr/>
-        <w:t>Change “Section 4 Review” to “Consonant With Vowel Review.”  ***Make same change as necessary in other reviews.</w:t>
+        <w:t xml:space="preserve">Change “Section 4 Review” to “Consonant With Vowel Review.”  ***Make same change as necessary in other reviews. </w:t>
+      </w:r>
+      <w:r>
+        <w:rPr>
+          <w:shd w:fill="FFFF00" w:val="clear"/>
+        </w:rPr>
+        <w:t>Done</w:t>
       </w:r>
     </w:p>
     <w:p>
@@ -526,6 +590,7 @@
         <w:tabs>
           <w:tab w:leader="none" w:pos="1440" w:val="left"/>
           <w:tab w:leader="none" w:pos="2160" w:val="left"/>
+          <w:tab w:leader="none" w:pos="2880" w:val="left"/>
         </w:tabs>
         <w:suppressAutoHyphens w:val="true"/>
         <w:spacing w:after="0" w:before="0" w:line="100" w:lineRule="atLeast"/>
@@ -936,6 +1001,22 @@
         <w:rPr/>
         <w:t xml:space="preserve">When I first opened this screen, the arrow said “Back,” although I had not yet begun any of the activities (and I did clear cookies before opening).  It should say “Play Lessons 1-7.” </w:t>
       </w:r>
+      <w:r>
+        <w:rPr>
+          <w:shd w:fill="FFFF00" w:val="clear"/>
+        </w:rPr>
+        <w:t>The default selected lesson is 1, so if you haven't played anything yet, it will say “Play Lesson 1”.</w:t>
+      </w:r>
+    </w:p>
+    <w:p>
+      <w:pPr>
+        <w:pStyle w:val="style24"/>
+      </w:pPr>
+      <w:r>
+        <w:rPr>
+          <w:shd w:fill="FFFF00" w:val="clear"/>
+        </w:rPr>
+      </w:r>
     </w:p>
     <w:p>
       <w:pPr>
@@ -1301,7 +1382,7 @@
         <w:rPr>
           <w:shd w:fill="FFFF00" w:val="clear"/>
         </w:rPr>
-        <w:t>No</w:t>
+        <w:t>There is no supported way of changing the underline position</w:t>
       </w:r>
     </w:p>
     <w:p>
@@ -1563,7 +1644,13 @@
       </w:pPr>
       <w:r>
         <w:rPr/>
-        <w:t>In the Beginning and Ending Sounds activities, is it possible to have “Beginning” or “Ending” subtly highlighted or shown in a different color to indicate which (Beginning or Ending) activities the user is doing?</w:t>
+        <w:t xml:space="preserve">In the Beginning and Ending Sounds activities, is it possible to have “Beginning” or “Ending” subtly highlighted or shown in a different color to indicate which (Beginning or Ending) activities the user is doing?  </w:t>
+      </w:r>
+      <w:r>
+        <w:rPr>
+          <w:shd w:fill="FFFF00" w:val="clear"/>
+        </w:rPr>
+        <w:t>Yes. How should we highlight/recolor it</w:t>
       </w:r>
     </w:p>
     <w:p>
@@ -1596,33 +1683,51 @@
       </w:pPr>
       <w:r>
         <w:rPr/>
-        <w:t>Make the stars larger so they fill up a wider margin around the page (see lines below).</w:t>
-      </w:r>
-    </w:p>
-    <w:p>
-      <w:pPr>
-        <w:pStyle w:val="style24"/>
-        <w:numPr>
-          <w:ilvl w:val="0"/>
-          <w:numId w:val="1"/>
-        </w:numPr>
-      </w:pPr>
-      <w:r>
-        <w:rPr/>
-        <w:t>Remove the underline from “Beginning and Ending Sounds Complete!” (and other titles for other lessons).</w:t>
-      </w:r>
-    </w:p>
-    <w:p>
-      <w:pPr>
-        <w:pStyle w:val="style24"/>
-        <w:numPr>
-          <w:ilvl w:val="0"/>
-          <w:numId w:val="1"/>
-        </w:numPr>
-      </w:pPr>
-      <w:r>
-        <w:rPr/>
-        <w:t>Increase size of “Beginning and Ending Sounds Complete!” so it fills the space indicated below.</w:t>
+        <w:t xml:space="preserve">Make the stars larger so they fill up a wider margin around the page (see lines below). </w:t>
+      </w:r>
+      <w:r>
+        <w:rPr>
+          <w:shd w:fill="FFFF00" w:val="clear"/>
+        </w:rPr>
+        <w:t>Done</w:t>
+      </w:r>
+    </w:p>
+    <w:p>
+      <w:pPr>
+        <w:pStyle w:val="style24"/>
+        <w:numPr>
+          <w:ilvl w:val="0"/>
+          <w:numId w:val="1"/>
+        </w:numPr>
+      </w:pPr>
+      <w:r>
+        <w:rPr/>
+        <w:t xml:space="preserve">Remove the underline from “Beginning and Ending Sounds Complete!” (and other titles for other lessons). </w:t>
+      </w:r>
+      <w:r>
+        <w:rPr>
+          <w:shd w:fill="FFFF00" w:val="clear"/>
+        </w:rPr>
+        <w:t>Done</w:t>
+      </w:r>
+    </w:p>
+    <w:p>
+      <w:pPr>
+        <w:pStyle w:val="style24"/>
+        <w:numPr>
+          <w:ilvl w:val="0"/>
+          <w:numId w:val="1"/>
+        </w:numPr>
+      </w:pPr>
+      <w:r>
+        <w:rPr/>
+        <w:t xml:space="preserve">Increase size of “Beginning and Ending Sounds Complete!” so it fills the space indicated below. </w:t>
+      </w:r>
+      <w:r>
+        <w:rPr>
+          <w:shd w:fill="FFFF00" w:val="clear"/>
+        </w:rPr>
+        <w:t>Done</w:t>
       </w:r>
     </w:p>
     <w:p>
@@ -1809,7 +1914,7 @@
       <w:pgNumType w:fmt="decimal"/>
       <w:formProt w:val="false"/>
       <w:textDirection w:val="lrTb"/>
-      <w:docGrid w:charSpace="8192" w:linePitch="360" w:type="default"/>
+      <w:docGrid w:charSpace="12288" w:linePitch="360" w:type="default"/>
     </w:sectPr>
   </w:body>
 </w:document>

</xml_diff>

<commit_message>
Updated edits document with Michael's edits
</commit_message>
<xml_diff>
--- a/current-edits.docx
+++ b/current-edits.docx
@@ -9,6 +9,130 @@
       <w:r>
         <w:rPr/>
         <w:t>Fun-Time Phonics Web Edits 3.5.15</w:t>
+      </w:r>
+    </w:p>
+    <w:p>
+      <w:pPr>
+        <w:pStyle w:val="style0"/>
+      </w:pPr>
+      <w:r>
+        <w:rPr/>
+        <w:t>Michael's edits:</w:t>
+      </w:r>
+    </w:p>
+    <w:p>
+      <w:pPr>
+        <w:pStyle w:val="style18"/>
+      </w:pPr>
+      <w:r>
+        <w:rPr>
+          <w:rFonts w:ascii="Verdana;sans-serif" w:hAnsi="Verdana;sans-serif"/>
+          <w:b w:val="false"/>
+          <w:i w:val="false"/>
+          <w:caps w:val="false"/>
+          <w:smallCaps w:val="false"/>
+          <w:color w:val="000000"/>
+          <w:spacing w:val="0"/>
+          <w:sz w:val="22"/>
+        </w:rPr>
+        <w:t xml:space="preserve">Lesson 5: Going to Admin/Score seem to trip up the logic. </w:t>
+      </w:r>
+      <w:r>
+        <w:rPr>
+          <w:rFonts w:ascii="Verdana;sans-serif" w:hAnsi="Verdana;sans-serif"/>
+          <w:b w:val="false"/>
+          <w:i w:val="false"/>
+          <w:caps w:val="false"/>
+          <w:smallCaps w:val="false"/>
+          <w:color w:val="000000"/>
+          <w:spacing w:val="0"/>
+          <w:sz w:val="22"/>
+          <w:shd w:fill="FFFF00" w:val="clear"/>
+        </w:rPr>
+        <w:t>Unable to reproduce. I may need more details about the exact steps taken to get this result</w:t>
+      </w:r>
+    </w:p>
+    <w:p>
+      <w:pPr>
+        <w:pStyle w:val="style18"/>
+      </w:pPr>
+      <w:r>
+        <w:rPr>
+          <w:rFonts w:ascii="Verdana;sans-serif" w:hAnsi="Verdana;sans-serif"/>
+          <w:b w:val="false"/>
+          <w:i w:val="false"/>
+          <w:caps w:val="false"/>
+          <w:smallCaps w:val="false"/>
+          <w:color w:val="000000"/>
+          <w:spacing w:val="0"/>
+          <w:sz w:val="22"/>
+        </w:rPr>
+        <w:t xml:space="preserve">Lesson 5: I could not get the instructions to replay. </w:t>
+      </w:r>
+      <w:r>
+        <w:rPr>
+          <w:rFonts w:ascii="Verdana;sans-serif" w:hAnsi="Verdana;sans-serif"/>
+          <w:b w:val="false"/>
+          <w:i w:val="false"/>
+          <w:caps w:val="false"/>
+          <w:smallCaps w:val="false"/>
+          <w:color w:val="000000"/>
+          <w:spacing w:val="0"/>
+          <w:sz w:val="22"/>
+          <w:shd w:fill="FFFF00" w:val="clear"/>
+        </w:rPr>
+        <w:t>Fixed</w:t>
+      </w:r>
+    </w:p>
+    <w:p>
+      <w:pPr>
+        <w:pStyle w:val="style18"/>
+        <w:pBdr/>
+        <w:spacing w:after="0" w:before="0" w:line="285" w:lineRule="atLeast"/>
+        <w:ind w:hanging="0" w:left="0" w:right="0"/>
+      </w:pPr>
+      <w:r>
+        <w:rPr>
+          <w:rFonts w:ascii="Verdana;sans-serif" w:hAnsi="Verdana;sans-serif"/>
+          <w:b w:val="false"/>
+          <w:i w:val="false"/>
+          <w:caps w:val="false"/>
+          <w:smallCaps w:val="false"/>
+          <w:color w:val="000000"/>
+          <w:spacing w:val="0"/>
+          <w:sz w:val="22"/>
+        </w:rPr>
+        <w:t xml:space="preserve">Lesson 5: Activity 16 “Square does not rhyme with bear”? </w:t>
+      </w:r>
+      <w:r>
+        <w:rPr>
+          <w:rFonts w:ascii="Verdana;sans-serif" w:hAnsi="Verdana;sans-serif"/>
+          <w:b w:val="false"/>
+          <w:i w:val="false"/>
+          <w:caps w:val="false"/>
+          <w:smallCaps w:val="false"/>
+          <w:color w:val="000000"/>
+          <w:spacing w:val="0"/>
+          <w:sz w:val="22"/>
+          <w:shd w:fill="FFFF00" w:val="clear"/>
+        </w:rPr>
+        <w:t>Fixed</w:t>
+      </w:r>
+    </w:p>
+    <w:p>
+      <w:pPr>
+        <w:pStyle w:val="style0"/>
+      </w:pPr>
+      <w:r>
+        <w:rPr/>
+      </w:r>
+    </w:p>
+    <w:p>
+      <w:pPr>
+        <w:pStyle w:val="style0"/>
+      </w:pPr>
+      <w:r>
+        <w:rPr/>
       </w:r>
     </w:p>
     <w:p>

</xml_diff>